<commit_message>
Updates highlights and adds CRediT roles for all authors.
</commit_message>
<xml_diff>
--- a/LaTeX ESWA/highlights.docx
+++ b/LaTeX ESWA/highlights.docx
@@ -37,7 +37,7 @@
         <w:rPr>
           <w:lang w:val="en-US"/>
         </w:rPr>
-        <w:t>Locates the largely unmapped ditch networks in forest wetlands.</w:t>
+        <w:t>A large-scale experimental validation of ditch detection in forest wetlands.</w:t>
       </w:r>
     </w:p>
     <w:p>
@@ -50,7 +50,13 @@
         <w:rPr>
           <w:lang w:val="en-US"/>
         </w:rPr>
-        <w:t xml:space="preserve">Combines </w:t>
+        <w:t>Ditch detector c</w:t>
+      </w:r>
+      <w:r>
+        <w:rPr>
+          <w:lang w:val="en-US"/>
+        </w:rPr>
+        <w:t xml:space="preserve">ombines </w:t>
       </w:r>
       <w:r>
         <w:rPr>
@@ -76,25 +82,43 @@
         <w:rPr>
           <w:lang w:val="en-US"/>
         </w:rPr>
-        <w:t>Can often detect ditches despite</w:t>
-      </w:r>
-      <w:r>
-        <w:rPr>
-          <w:lang w:val="en-US"/>
-        </w:rPr>
-        <w:t xml:space="preserve"> LiDAR scans </w:t>
-      </w:r>
-      <w:r>
-        <w:rPr>
-          <w:lang w:val="en-US"/>
-        </w:rPr>
-        <w:t>catching</w:t>
-      </w:r>
-      <w:r>
-        <w:rPr>
-          <w:lang w:val="en-US"/>
-        </w:rPr>
-        <w:t xml:space="preserve"> in forest canopy.</w:t>
+        <w:t>Ditch detector</w:t>
+      </w:r>
+      <w:r>
+        <w:rPr>
+          <w:lang w:val="en-US"/>
+        </w:rPr>
+        <w:t xml:space="preserve"> often </w:t>
+      </w:r>
+      <w:r>
+        <w:rPr>
+          <w:lang w:val="en-US"/>
+        </w:rPr>
+        <w:t>successful</w:t>
+      </w:r>
+      <w:r>
+        <w:rPr>
+          <w:lang w:val="en-US"/>
+        </w:rPr>
+        <w:t xml:space="preserve"> despite</w:t>
+      </w:r>
+      <w:r>
+        <w:rPr>
+          <w:lang w:val="en-US"/>
+        </w:rPr>
+        <w:t xml:space="preserve"> LiDAR scan </w:t>
+      </w:r>
+      <w:r>
+        <w:rPr>
+          <w:lang w:val="en-US"/>
+        </w:rPr>
+        <w:t>interference by</w:t>
+      </w:r>
+      <w:r>
+        <w:rPr>
+          <w:lang w:val="en-US"/>
+        </w:rPr>
+        <w:t xml:space="preserve"> forest canopy.</w:t>
       </w:r>
     </w:p>
     <w:p>
@@ -107,7 +131,37 @@
         <w:rPr>
           <w:lang w:val="en-US"/>
         </w:rPr>
-        <w:t xml:space="preserve">Forest ditch retrieval rate comparable to </w:t>
+        <w:t>Ditch</w:t>
+      </w:r>
+      <w:r>
+        <w:rPr>
+          <w:lang w:val="en-US"/>
+        </w:rPr>
+        <w:t xml:space="preserve"> retrieval rate </w:t>
+      </w:r>
+      <w:r>
+        <w:rPr>
+          <w:lang w:val="en-US"/>
+        </w:rPr>
+        <w:t>outperforms</w:t>
+      </w:r>
+      <w:r>
+        <w:rPr>
+          <w:lang w:val="en-US"/>
+        </w:rPr>
+        <w:t xml:space="preserve"> </w:t>
+      </w:r>
+      <w:r>
+        <w:rPr>
+          <w:lang w:val="en-US"/>
+        </w:rPr>
+        <w:t>the</w:t>
+      </w:r>
+      <w:r>
+        <w:rPr>
+          <w:lang w:val="en-US"/>
+        </w:rPr>
+        <w:t xml:space="preserve"> </w:t>
       </w:r>
       <w:r>
         <w:rPr>
@@ -131,7 +185,7 @@
         <w:rPr>
           <w:lang w:val="en-US"/>
         </w:rPr>
-        <w:t>agricultural</w:t>
+        <w:t>forest</w:t>
       </w:r>
       <w:r>
         <w:rPr>
@@ -279,6 +333,7 @@
     <w:lsdException w:name="HTML Sample" w:semiHidden="1" w:unhideWhenUsed="1"/>
     <w:lsdException w:name="HTML Typewriter" w:semiHidden="1" w:unhideWhenUsed="1"/>
     <w:lsdException w:name="HTML Variable" w:semiHidden="1" w:unhideWhenUsed="1"/>
+    <w:lsdException w:name="Normal Table" w:semiHidden="1" w:unhideWhenUsed="1"/>
     <w:lsdException w:name="annotation subject" w:semiHidden="1" w:unhideWhenUsed="1"/>
     <w:lsdException w:name="No List" w:semiHidden="1" w:unhideWhenUsed="1"/>
     <w:lsdException w:name="Outline List 1" w:semiHidden="1" w:unhideWhenUsed="1"/>
@@ -325,8 +380,10 @@
     <w:lsdException w:name="Table Subtle 2" w:semiHidden="1" w:unhideWhenUsed="1"/>
     <w:lsdException w:name="Table Web 1" w:semiHidden="1" w:unhideWhenUsed="1"/>
     <w:lsdException w:name="Table Web 2" w:semiHidden="1" w:unhideWhenUsed="1"/>
+    <w:lsdException w:name="Table Web 3" w:semiHidden="1" w:unhideWhenUsed="1"/>
     <w:lsdException w:name="Balloon Text" w:semiHidden="1" w:unhideWhenUsed="1"/>
     <w:lsdException w:name="Table Grid" w:uiPriority="39"/>
+    <w:lsdException w:name="Table Theme" w:semiHidden="1" w:unhideWhenUsed="1"/>
     <w:lsdException w:name="Placeholder Text" w:semiHidden="1"/>
     <w:lsdException w:name="No Spacing" w:uiPriority="1" w:qFormat="1"/>
     <w:lsdException w:name="Light Shading" w:uiPriority="60"/>

</xml_diff>